<commit_message>
Major Update (Data and Processing Files)
</commit_message>
<xml_diff>
--- a/Experiment 6/1. OSF/Data Analysis Plan.docx
+++ b/Experiment 6/1. OSF/Data Analysis Plan.docx
@@ -227,17 +227,7 @@
           <w:szCs w:val="24"/>
           <w:lang w:val="en-US" w:eastAsia="it-IT"/>
         </w:rPr>
-        <w:t>3. The D</w:t>
-      </w:r>
-      <w:r>
-        <w:rPr>
-          <w:rFonts w:ascii="Times New Roman" w:eastAsia="Times New Roman" w:hAnsi="Times New Roman" w:cs="Times New Roman"/>
-          <w:color w:val="000000" w:themeColor="text1"/>
-          <w:sz w:val="24"/>
-          <w:szCs w:val="24"/>
-          <w:lang w:val="en-US" w:eastAsia="it-IT"/>
-        </w:rPr>
-        <w:t>2</w:t>
+        <w:t>3. The D2</w:t>
       </w:r>
       <w:r>
         <w:rPr>
@@ -371,6 +361,7 @@
       <w:pPr>
         <w:shd w:val="clear" w:color="auto" w:fill="FFFFFF"/>
         <w:spacing w:after="0" w:line="480" w:lineRule="auto"/>
+        <w:ind w:firstLine="708"/>
         <w:rPr>
           <w:rFonts w:ascii="Times New Roman" w:eastAsia="Times New Roman" w:hAnsi="Times New Roman" w:cs="Times New Roman"/>
           <w:color w:val="000000" w:themeColor="text1"/>
@@ -388,7 +379,7 @@
           <w:szCs w:val="24"/>
           <w:lang w:val="en-US" w:eastAsia="it-IT"/>
         </w:rPr>
-        <w:t xml:space="preserve">Audio </w:t>
+        <w:t>Audio</w:t>
       </w:r>
       <w:r>
         <w:rPr>
@@ -399,37 +390,47 @@
           <w:szCs w:val="24"/>
           <w:lang w:val="en-US" w:eastAsia="it-IT"/>
         </w:rPr>
-        <w:t>content</w:t>
-      </w:r>
-      <w:r>
-        <w:rPr>
-          <w:rFonts w:ascii="Times New Roman" w:eastAsia="Times New Roman" w:hAnsi="Times New Roman" w:cs="Times New Roman"/>
-          <w:color w:val="000000" w:themeColor="text1"/>
-          <w:sz w:val="24"/>
-          <w:szCs w:val="24"/>
-          <w:lang w:val="en-US" w:eastAsia="it-IT"/>
-        </w:rPr>
-        <w:t xml:space="preserve">. </w:t>
-      </w:r>
-      <w:r>
-        <w:rPr>
-          <w:rFonts w:ascii="Times New Roman" w:eastAsia="Times New Roman" w:hAnsi="Times New Roman" w:cs="Times New Roman"/>
-          <w:color w:val="000000" w:themeColor="text1"/>
-          <w:sz w:val="24"/>
-          <w:szCs w:val="24"/>
-          <w:lang w:val="en-US" w:eastAsia="it-IT"/>
-        </w:rPr>
-        <w:t xml:space="preserve">An average self-reported rating score for Chris will be calculated by averaging responses from the three Likert rating scales. </w:t>
-      </w:r>
-      <w:r>
-        <w:rPr>
-          <w:rFonts w:ascii="Times New Roman" w:eastAsia="Times New Roman" w:hAnsi="Times New Roman" w:cs="Times New Roman"/>
-          <w:color w:val="000000" w:themeColor="text1"/>
-          <w:sz w:val="24"/>
-          <w:szCs w:val="24"/>
-          <w:lang w:val="en-US" w:eastAsia="it-IT"/>
-        </w:rPr>
-        <w:t>This</w:t>
+        <w:t xml:space="preserve"> content</w:t>
+      </w:r>
+      <w:r>
+        <w:rPr>
+          <w:rFonts w:ascii="Times New Roman" w:eastAsia="Times New Roman" w:hAnsi="Times New Roman" w:cs="Times New Roman"/>
+          <w:color w:val="000000" w:themeColor="text1"/>
+          <w:sz w:val="24"/>
+          <w:szCs w:val="24"/>
+          <w:lang w:val="en-US" w:eastAsia="it-IT"/>
+        </w:rPr>
+        <w:t xml:space="preserve">. A mean </w:t>
+      </w:r>
+      <w:r>
+        <w:rPr>
+          <w:rFonts w:ascii="Times New Roman" w:eastAsia="Times New Roman" w:hAnsi="Times New Roman" w:cs="Times New Roman"/>
+          <w:color w:val="000000" w:themeColor="text1"/>
+          <w:sz w:val="24"/>
+          <w:szCs w:val="24"/>
+          <w:lang w:val="en-US" w:eastAsia="it-IT"/>
+        </w:rPr>
+        <w:t>self-reported rating score for Chris will be calculated by averaging responses from the three Likert rating scales. This</w:t>
+      </w:r>
+      <w:r>
+        <w:rPr>
+          <w:rFonts w:ascii="Times New Roman" w:eastAsia="Times New Roman" w:hAnsi="Times New Roman" w:cs="Times New Roman"/>
+          <w:color w:val="000000" w:themeColor="text1"/>
+          <w:sz w:val="24"/>
+          <w:szCs w:val="24"/>
+          <w:lang w:val="en-US" w:eastAsia="it-IT"/>
+        </w:rPr>
+        <w:t xml:space="preserve"> score will be submitted to a</w:t>
+      </w:r>
+      <w:r>
+        <w:rPr>
+          <w:rFonts w:ascii="Times New Roman" w:eastAsia="Times New Roman" w:hAnsi="Times New Roman" w:cs="Times New Roman"/>
+          <w:color w:val="000000" w:themeColor="text1"/>
+          <w:sz w:val="24"/>
+          <w:szCs w:val="24"/>
+          <w:lang w:val="en-US" w:eastAsia="it-IT"/>
+        </w:rPr>
+        <w:t>n</w:t>
       </w:r>
       <w:r>
         <w:rPr>
@@ -449,37 +450,133 @@
           <w:szCs w:val="24"/>
           <w:lang w:val="en-US" w:eastAsia="it-IT"/>
         </w:rPr>
-        <w:t xml:space="preserve">mean </w:t>
-      </w:r>
-      <w:r>
-        <w:rPr>
-          <w:rFonts w:ascii="Times New Roman" w:eastAsia="Times New Roman" w:hAnsi="Times New Roman" w:cs="Times New Roman"/>
-          <w:color w:val="000000" w:themeColor="text1"/>
-          <w:sz w:val="24"/>
-          <w:szCs w:val="24"/>
-          <w:lang w:val="en-US" w:eastAsia="it-IT"/>
-        </w:rPr>
-        <w:t xml:space="preserve">score </w:t>
-      </w:r>
-      <w:r>
-        <w:rPr>
-          <w:rFonts w:ascii="Times New Roman" w:eastAsia="Times New Roman" w:hAnsi="Times New Roman" w:cs="Times New Roman"/>
-          <w:color w:val="000000" w:themeColor="text1"/>
-          <w:sz w:val="24"/>
-          <w:szCs w:val="24"/>
-          <w:lang w:val="en-US" w:eastAsia="it-IT"/>
-        </w:rPr>
-        <w:t>will be submitted to a</w:t>
-      </w:r>
-      <w:r>
-        <w:rPr>
-          <w:rFonts w:ascii="Times New Roman" w:eastAsia="Times New Roman" w:hAnsi="Times New Roman" w:cs="Times New Roman"/>
-          <w:color w:val="000000" w:themeColor="text1"/>
-          <w:sz w:val="24"/>
-          <w:szCs w:val="24"/>
-          <w:lang w:val="en-US" w:eastAsia="it-IT"/>
-        </w:rPr>
-        <w:t>n</w:t>
+        <w:t xml:space="preserve">independent samples t-test with </w:t>
+      </w:r>
+      <w:r>
+        <w:rPr>
+          <w:rFonts w:ascii="Times New Roman" w:eastAsia="Times New Roman" w:hAnsi="Times New Roman" w:cs="Times New Roman"/>
+          <w:i/>
+          <w:color w:val="000000" w:themeColor="text1"/>
+          <w:sz w:val="24"/>
+          <w:szCs w:val="24"/>
+          <w:lang w:val="en-US" w:eastAsia="it-IT"/>
+        </w:rPr>
+        <w:t>audio</w:t>
+      </w:r>
+      <w:r>
+        <w:rPr>
+          <w:rFonts w:ascii="Times New Roman" w:eastAsia="Times New Roman" w:hAnsi="Times New Roman" w:cs="Times New Roman"/>
+          <w:i/>
+          <w:color w:val="000000" w:themeColor="text1"/>
+          <w:sz w:val="24"/>
+          <w:szCs w:val="24"/>
+          <w:lang w:val="en-US" w:eastAsia="it-IT"/>
+        </w:rPr>
+        <w:t xml:space="preserve"> content</w:t>
+      </w:r>
+      <w:r>
+        <w:rPr>
+          <w:rFonts w:ascii="Times New Roman" w:eastAsia="Times New Roman" w:hAnsi="Times New Roman" w:cs="Times New Roman"/>
+          <w:color w:val="000000" w:themeColor="text1"/>
+          <w:sz w:val="24"/>
+          <w:szCs w:val="24"/>
+          <w:lang w:val="en-US" w:eastAsia="it-IT"/>
+        </w:rPr>
+        <w:t xml:space="preserve"> (Positive vs. Negative) as a between subjects factor. </w:t>
+      </w:r>
+      <w:proofErr w:type="spellStart"/>
+      <w:r>
+        <w:rPr>
+          <w:rFonts w:ascii="Times New Roman" w:eastAsia="Times New Roman" w:hAnsi="Times New Roman" w:cs="Times New Roman"/>
+          <w:color w:val="000000" w:themeColor="text1"/>
+          <w:sz w:val="24"/>
+          <w:szCs w:val="24"/>
+          <w:lang w:val="en-US" w:eastAsia="it-IT"/>
+        </w:rPr>
+        <w:t>pIAT</w:t>
+      </w:r>
+      <w:proofErr w:type="spellEnd"/>
+      <w:r>
+        <w:rPr>
+          <w:rFonts w:ascii="Times New Roman" w:eastAsia="Times New Roman" w:hAnsi="Times New Roman" w:cs="Times New Roman"/>
+          <w:color w:val="000000" w:themeColor="text1"/>
+          <w:sz w:val="24"/>
+          <w:szCs w:val="24"/>
+          <w:lang w:val="en-US" w:eastAsia="it-IT"/>
+        </w:rPr>
+        <w:t xml:space="preserve"> scores will be submitted to a similar set of analyses</w:t>
+      </w:r>
+      <w:r>
+        <w:rPr>
+          <w:rFonts w:ascii="Times New Roman" w:eastAsia="Times New Roman" w:hAnsi="Times New Roman" w:cs="Times New Roman"/>
+          <w:color w:val="000000" w:themeColor="text1"/>
+          <w:sz w:val="24"/>
+          <w:szCs w:val="24"/>
+          <w:lang w:val="en-US" w:eastAsia="it-IT"/>
+        </w:rPr>
+        <w:t>.</w:t>
+      </w:r>
+      <w:r>
+        <w:rPr>
+          <w:rFonts w:ascii="Times New Roman" w:eastAsia="Times New Roman" w:hAnsi="Times New Roman" w:cs="Times New Roman"/>
+          <w:color w:val="000000" w:themeColor="text1"/>
+          <w:sz w:val="24"/>
+          <w:szCs w:val="24"/>
+          <w:lang w:val="en-US" w:eastAsia="it-IT"/>
+        </w:rPr>
+        <w:t xml:space="preserve"> In addition we will also carry out a single sample t-test to examine if self-reported and </w:t>
+      </w:r>
+      <w:proofErr w:type="spellStart"/>
+      <w:r>
+        <w:rPr>
+          <w:rFonts w:ascii="Times New Roman" w:eastAsia="Times New Roman" w:hAnsi="Times New Roman" w:cs="Times New Roman"/>
+          <w:color w:val="000000" w:themeColor="text1"/>
+          <w:sz w:val="24"/>
+          <w:szCs w:val="24"/>
+          <w:lang w:val="en-US" w:eastAsia="it-IT"/>
+        </w:rPr>
+        <w:t>pIAT</w:t>
+      </w:r>
+      <w:proofErr w:type="spellEnd"/>
+      <w:r>
+        <w:rPr>
+          <w:rFonts w:ascii="Times New Roman" w:eastAsia="Times New Roman" w:hAnsi="Times New Roman" w:cs="Times New Roman"/>
+          <w:color w:val="000000" w:themeColor="text1"/>
+          <w:sz w:val="24"/>
+          <w:szCs w:val="24"/>
+          <w:lang w:val="en-US" w:eastAsia="it-IT"/>
+        </w:rPr>
+        <w:t xml:space="preserve"> scores differ from zero, one for those in the positive content condition and another for those in the negative content condition. In all cases, effect sizes (C</w:t>
+      </w:r>
+      <w:r>
+        <w:rPr>
+          <w:rFonts w:ascii="Times New Roman" w:eastAsia="Times New Roman" w:hAnsi="Times New Roman" w:cs="Times New Roman"/>
+          <w:color w:val="000000" w:themeColor="text1"/>
+          <w:sz w:val="24"/>
+          <w:szCs w:val="24"/>
+          <w:lang w:val="en-US" w:eastAsia="it-IT"/>
+        </w:rPr>
+        <w:t>ohen’s d</w:t>
+      </w:r>
+      <w:r>
+        <w:rPr>
+          <w:rFonts w:ascii="Times New Roman" w:eastAsia="Times New Roman" w:hAnsi="Times New Roman" w:cs="Times New Roman"/>
+          <w:color w:val="000000" w:themeColor="text1"/>
+          <w:sz w:val="24"/>
+          <w:szCs w:val="24"/>
+          <w:lang w:val="en-US" w:eastAsia="it-IT"/>
+        </w:rPr>
+        <w:t>)</w:t>
+      </w:r>
+      <w:r>
+        <w:rPr>
+          <w:rFonts w:ascii="Times New Roman" w:eastAsia="Times New Roman" w:hAnsi="Times New Roman" w:cs="Times New Roman"/>
+          <w:color w:val="000000" w:themeColor="text1"/>
+          <w:sz w:val="24"/>
+          <w:szCs w:val="24"/>
+          <w:lang w:val="en-US" w:eastAsia="it-IT"/>
+        </w:rPr>
+        <w:t xml:space="preserve"> will be reported.</w:t>
       </w:r>
       <w:r>
         <w:rPr>
@@ -499,59 +596,7 @@
           <w:szCs w:val="24"/>
           <w:lang w:val="en-US" w:eastAsia="it-IT"/>
         </w:rPr>
-        <w:t xml:space="preserve">independent samples t-test </w:t>
-      </w:r>
-      <w:r>
-        <w:rPr>
-          <w:rFonts w:ascii="Times New Roman" w:eastAsia="Times New Roman" w:hAnsi="Times New Roman" w:cs="Times New Roman"/>
-          <w:color w:val="000000" w:themeColor="text1"/>
-          <w:sz w:val="24"/>
-          <w:szCs w:val="24"/>
-          <w:lang w:val="en-US" w:eastAsia="it-IT"/>
-        </w:rPr>
-        <w:t xml:space="preserve">with </w:t>
-      </w:r>
-      <w:r>
-        <w:rPr>
-          <w:rFonts w:ascii="Times New Roman" w:eastAsia="Times New Roman" w:hAnsi="Times New Roman" w:cs="Times New Roman"/>
-          <w:i/>
-          <w:color w:val="000000" w:themeColor="text1"/>
-          <w:sz w:val="24"/>
-          <w:szCs w:val="24"/>
-          <w:lang w:val="en-US" w:eastAsia="it-IT"/>
-        </w:rPr>
-        <w:t xml:space="preserve">audio </w:t>
-      </w:r>
-      <w:r>
-        <w:rPr>
-          <w:rFonts w:ascii="Times New Roman" w:eastAsia="Times New Roman" w:hAnsi="Times New Roman" w:cs="Times New Roman"/>
-          <w:i/>
-          <w:color w:val="000000" w:themeColor="text1"/>
-          <w:sz w:val="24"/>
-          <w:szCs w:val="24"/>
-          <w:lang w:val="en-US" w:eastAsia="it-IT"/>
-        </w:rPr>
-        <w:t>content</w:t>
-      </w:r>
-      <w:r>
-        <w:rPr>
-          <w:rFonts w:ascii="Times New Roman" w:eastAsia="Times New Roman" w:hAnsi="Times New Roman" w:cs="Times New Roman"/>
-          <w:color w:val="000000" w:themeColor="text1"/>
-          <w:sz w:val="24"/>
-          <w:szCs w:val="24"/>
-          <w:lang w:val="en-US" w:eastAsia="it-IT"/>
-        </w:rPr>
-        <w:t xml:space="preserve"> </w:t>
-      </w:r>
-      <w:r>
-        <w:rPr>
-          <w:rFonts w:ascii="Times New Roman" w:eastAsia="Times New Roman" w:hAnsi="Times New Roman" w:cs="Times New Roman"/>
-          <w:color w:val="000000" w:themeColor="text1"/>
-          <w:sz w:val="24"/>
-          <w:szCs w:val="24"/>
-          <w:lang w:val="en-US" w:eastAsia="it-IT"/>
-        </w:rPr>
-        <w:t xml:space="preserve">(Positive vs. Negative) as a between subjects factor. </w:t>
+        <w:t xml:space="preserve">We will also compute Bayesian factors in accordance with procedures outlined by </w:t>
       </w:r>
       <w:proofErr w:type="spellStart"/>
       <w:r>
@@ -562,17 +607,7 @@
           <w:szCs w:val="24"/>
           <w:lang w:val="en-US" w:eastAsia="it-IT"/>
         </w:rPr>
-        <w:t>p</w:t>
-      </w:r>
-      <w:r>
-        <w:rPr>
-          <w:rFonts w:ascii="Times New Roman" w:eastAsia="Times New Roman" w:hAnsi="Times New Roman" w:cs="Times New Roman"/>
-          <w:color w:val="000000" w:themeColor="text1"/>
-          <w:sz w:val="24"/>
-          <w:szCs w:val="24"/>
-          <w:lang w:val="en-US" w:eastAsia="it-IT"/>
-        </w:rPr>
-        <w:t>IAT</w:t>
+        <w:t>Rouder</w:t>
       </w:r>
       <w:proofErr w:type="spellEnd"/>
       <w:r>
@@ -583,47 +618,7 @@
           <w:szCs w:val="24"/>
           <w:lang w:val="en-US" w:eastAsia="it-IT"/>
         </w:rPr>
-        <w:t xml:space="preserve"> scores</w:t>
-      </w:r>
-      <w:r>
-        <w:rPr>
-          <w:rFonts w:ascii="Times New Roman" w:eastAsia="Times New Roman" w:hAnsi="Times New Roman" w:cs="Times New Roman"/>
-          <w:color w:val="000000" w:themeColor="text1"/>
-          <w:sz w:val="24"/>
-          <w:szCs w:val="24"/>
-          <w:lang w:val="en-US" w:eastAsia="it-IT"/>
-        </w:rPr>
-        <w:t xml:space="preserve"> will be submitted to a similar set of analyses</w:t>
-      </w:r>
-      <w:r>
-        <w:rPr>
-          <w:rFonts w:ascii="Times New Roman" w:eastAsia="Times New Roman" w:hAnsi="Times New Roman" w:cs="Times New Roman"/>
-          <w:color w:val="000000" w:themeColor="text1"/>
-          <w:sz w:val="24"/>
-          <w:szCs w:val="24"/>
-          <w:lang w:val="en-US" w:eastAsia="it-IT"/>
-        </w:rPr>
-        <w:t>.</w:t>
-      </w:r>
-      <w:r>
-        <w:rPr>
-          <w:rFonts w:ascii="Times New Roman" w:eastAsia="Times New Roman" w:hAnsi="Times New Roman" w:cs="Times New Roman"/>
-          <w:color w:val="000000" w:themeColor="text1"/>
-          <w:sz w:val="24"/>
-          <w:szCs w:val="24"/>
-          <w:lang w:val="en-US" w:eastAsia="it-IT"/>
-        </w:rPr>
-        <w:t xml:space="preserve"> </w:t>
-      </w:r>
-      <w:r>
-        <w:rPr>
-          <w:rFonts w:ascii="Times New Roman" w:eastAsia="Times New Roman" w:hAnsi="Times New Roman" w:cs="Times New Roman"/>
-          <w:color w:val="000000" w:themeColor="text1"/>
-          <w:sz w:val="24"/>
-          <w:szCs w:val="24"/>
-          <w:lang w:val="en-US" w:eastAsia="it-IT"/>
-        </w:rPr>
-        <w:t xml:space="preserve">In addition we will also carry out a single sample t-test to examine if self-reported and </w:t>
+        <w:t xml:space="preserve">, </w:t>
       </w:r>
       <w:proofErr w:type="spellStart"/>
       <w:r>
@@ -634,7 +629,7 @@
           <w:szCs w:val="24"/>
           <w:lang w:val="en-US" w:eastAsia="it-IT"/>
         </w:rPr>
-        <w:t>pIAT</w:t>
+        <w:t>Speckman</w:t>
       </w:r>
       <w:proofErr w:type="spellEnd"/>
       <w:r>
@@ -645,140 +640,6 @@
           <w:szCs w:val="24"/>
           <w:lang w:val="en-US" w:eastAsia="it-IT"/>
         </w:rPr>
-        <w:t xml:space="preserve"> scores differ from zero</w:t>
-      </w:r>
-      <w:r>
-        <w:rPr>
-          <w:rFonts w:ascii="Times New Roman" w:eastAsia="Times New Roman" w:hAnsi="Times New Roman" w:cs="Times New Roman"/>
-          <w:color w:val="000000" w:themeColor="text1"/>
-          <w:sz w:val="24"/>
-          <w:szCs w:val="24"/>
-          <w:lang w:val="en-US" w:eastAsia="it-IT"/>
-        </w:rPr>
-        <w:t>, one for those in the positive content condition and another for those in the negative content condition</w:t>
-      </w:r>
-      <w:r>
-        <w:rPr>
-          <w:rFonts w:ascii="Times New Roman" w:eastAsia="Times New Roman" w:hAnsi="Times New Roman" w:cs="Times New Roman"/>
-          <w:color w:val="000000" w:themeColor="text1"/>
-          <w:sz w:val="24"/>
-          <w:szCs w:val="24"/>
-          <w:lang w:val="en-US" w:eastAsia="it-IT"/>
-        </w:rPr>
-        <w:t xml:space="preserve">. </w:t>
-      </w:r>
-      <w:r>
-        <w:rPr>
-          <w:rFonts w:ascii="Times New Roman" w:eastAsia="Times New Roman" w:hAnsi="Times New Roman" w:cs="Times New Roman"/>
-          <w:color w:val="000000" w:themeColor="text1"/>
-          <w:sz w:val="24"/>
-          <w:szCs w:val="24"/>
-          <w:lang w:val="en-US" w:eastAsia="it-IT"/>
-        </w:rPr>
-        <w:t>In all cases, effect sizes (C</w:t>
-      </w:r>
-      <w:r>
-        <w:rPr>
-          <w:rFonts w:ascii="Times New Roman" w:eastAsia="Times New Roman" w:hAnsi="Times New Roman" w:cs="Times New Roman"/>
-          <w:color w:val="000000" w:themeColor="text1"/>
-          <w:sz w:val="24"/>
-          <w:szCs w:val="24"/>
-          <w:lang w:val="en-US" w:eastAsia="it-IT"/>
-        </w:rPr>
-        <w:t>ohen’s d</w:t>
-      </w:r>
-      <w:r>
-        <w:rPr>
-          <w:rFonts w:ascii="Times New Roman" w:eastAsia="Times New Roman" w:hAnsi="Times New Roman" w:cs="Times New Roman"/>
-          <w:color w:val="000000" w:themeColor="text1"/>
-          <w:sz w:val="24"/>
-          <w:szCs w:val="24"/>
-          <w:lang w:val="en-US" w:eastAsia="it-IT"/>
-        </w:rPr>
-        <w:t>)</w:t>
-      </w:r>
-      <w:r>
-        <w:rPr>
-          <w:rFonts w:ascii="Times New Roman" w:eastAsia="Times New Roman" w:hAnsi="Times New Roman" w:cs="Times New Roman"/>
-          <w:color w:val="000000" w:themeColor="text1"/>
-          <w:sz w:val="24"/>
-          <w:szCs w:val="24"/>
-          <w:lang w:val="en-US" w:eastAsia="it-IT"/>
-        </w:rPr>
-        <w:t xml:space="preserve"> will be reported</w:t>
-      </w:r>
-      <w:r>
-        <w:rPr>
-          <w:rFonts w:ascii="Times New Roman" w:eastAsia="Times New Roman" w:hAnsi="Times New Roman" w:cs="Times New Roman"/>
-          <w:color w:val="000000" w:themeColor="text1"/>
-          <w:sz w:val="24"/>
-          <w:szCs w:val="24"/>
-          <w:lang w:val="en-US" w:eastAsia="it-IT"/>
-        </w:rPr>
-        <w:t>.</w:t>
-      </w:r>
-      <w:r>
-        <w:rPr>
-          <w:rFonts w:ascii="Times New Roman" w:eastAsia="Times New Roman" w:hAnsi="Times New Roman" w:cs="Times New Roman"/>
-          <w:color w:val="000000" w:themeColor="text1"/>
-          <w:sz w:val="24"/>
-          <w:szCs w:val="24"/>
-          <w:lang w:val="en-US" w:eastAsia="it-IT"/>
-        </w:rPr>
-        <w:t xml:space="preserve"> </w:t>
-      </w:r>
-      <w:r>
-        <w:rPr>
-          <w:rFonts w:ascii="Times New Roman" w:eastAsia="Times New Roman" w:hAnsi="Times New Roman" w:cs="Times New Roman"/>
-          <w:color w:val="000000" w:themeColor="text1"/>
-          <w:sz w:val="24"/>
-          <w:szCs w:val="24"/>
-          <w:lang w:val="en-US" w:eastAsia="it-IT"/>
-        </w:rPr>
-        <w:t xml:space="preserve">We will also compute Bayesian factors in accordance with procedures outlined by </w:t>
-      </w:r>
-      <w:proofErr w:type="spellStart"/>
-      <w:r>
-        <w:rPr>
-          <w:rFonts w:ascii="Times New Roman" w:eastAsia="Times New Roman" w:hAnsi="Times New Roman" w:cs="Times New Roman"/>
-          <w:color w:val="000000" w:themeColor="text1"/>
-          <w:sz w:val="24"/>
-          <w:szCs w:val="24"/>
-          <w:lang w:val="en-US" w:eastAsia="it-IT"/>
-        </w:rPr>
-        <w:t>Rouder</w:t>
-      </w:r>
-      <w:proofErr w:type="spellEnd"/>
-      <w:r>
-        <w:rPr>
-          <w:rFonts w:ascii="Times New Roman" w:eastAsia="Times New Roman" w:hAnsi="Times New Roman" w:cs="Times New Roman"/>
-          <w:color w:val="000000" w:themeColor="text1"/>
-          <w:sz w:val="24"/>
-          <w:szCs w:val="24"/>
-          <w:lang w:val="en-US" w:eastAsia="it-IT"/>
-        </w:rPr>
-        <w:t xml:space="preserve">, </w:t>
-      </w:r>
-      <w:proofErr w:type="spellStart"/>
-      <w:r>
-        <w:rPr>
-          <w:rFonts w:ascii="Times New Roman" w:eastAsia="Times New Roman" w:hAnsi="Times New Roman" w:cs="Times New Roman"/>
-          <w:color w:val="000000" w:themeColor="text1"/>
-          <w:sz w:val="24"/>
-          <w:szCs w:val="24"/>
-          <w:lang w:val="en-US" w:eastAsia="it-IT"/>
-        </w:rPr>
-        <w:t>Speckman</w:t>
-      </w:r>
-      <w:proofErr w:type="spellEnd"/>
-      <w:r>
-        <w:rPr>
-          <w:rFonts w:ascii="Times New Roman" w:eastAsia="Times New Roman" w:hAnsi="Times New Roman" w:cs="Times New Roman"/>
-          <w:color w:val="000000" w:themeColor="text1"/>
-          <w:sz w:val="24"/>
-          <w:szCs w:val="24"/>
-          <w:lang w:val="en-US" w:eastAsia="it-IT"/>
-        </w:rPr>
         <w:t xml:space="preserve">, Sun, Morey, and Iverson (2009) to estimate the amount of evidence for the hypothesis that </w:t>
       </w:r>
       <w:r>
@@ -789,57 +650,7 @@
           <w:szCs w:val="24"/>
           <w:lang w:val="en-US" w:eastAsia="it-IT"/>
         </w:rPr>
-        <w:t>stimulus evaluations</w:t>
-      </w:r>
-      <w:r>
-        <w:rPr>
-          <w:rFonts w:ascii="Times New Roman" w:eastAsia="Times New Roman" w:hAnsi="Times New Roman" w:cs="Times New Roman"/>
-          <w:color w:val="000000" w:themeColor="text1"/>
-          <w:sz w:val="24"/>
-          <w:szCs w:val="24"/>
-          <w:lang w:val="en-US" w:eastAsia="it-IT"/>
-        </w:rPr>
-        <w:t xml:space="preserve"> </w:t>
-      </w:r>
-      <w:r>
-        <w:rPr>
-          <w:rFonts w:ascii="Times New Roman" w:eastAsia="Times New Roman" w:hAnsi="Times New Roman" w:cs="Times New Roman"/>
-          <w:color w:val="000000" w:themeColor="text1"/>
-          <w:sz w:val="24"/>
-          <w:szCs w:val="24"/>
-          <w:lang w:val="en-US" w:eastAsia="it-IT"/>
-        </w:rPr>
-        <w:t xml:space="preserve">differ </w:t>
-      </w:r>
-      <w:r>
-        <w:rPr>
-          <w:rFonts w:ascii="Times New Roman" w:eastAsia="Times New Roman" w:hAnsi="Times New Roman" w:cs="Times New Roman"/>
-          <w:color w:val="000000" w:themeColor="text1"/>
-          <w:sz w:val="24"/>
-          <w:szCs w:val="24"/>
-          <w:lang w:val="en-US" w:eastAsia="it-IT"/>
-        </w:rPr>
-        <w:t xml:space="preserve">as a function of </w:t>
-      </w:r>
-      <w:r>
-        <w:rPr>
-          <w:rFonts w:ascii="Times New Roman" w:eastAsia="Times New Roman" w:hAnsi="Times New Roman" w:cs="Times New Roman"/>
-          <w:color w:val="000000" w:themeColor="text1"/>
-          <w:sz w:val="24"/>
-          <w:szCs w:val="24"/>
-          <w:lang w:val="en-US" w:eastAsia="it-IT"/>
-        </w:rPr>
-        <w:t xml:space="preserve">audio </w:t>
-      </w:r>
-      <w:r>
-        <w:rPr>
-          <w:rFonts w:ascii="Times New Roman" w:eastAsia="Times New Roman" w:hAnsi="Times New Roman" w:cs="Times New Roman"/>
-          <w:color w:val="000000" w:themeColor="text1"/>
-          <w:sz w:val="24"/>
-          <w:szCs w:val="24"/>
-          <w:lang w:val="en-US" w:eastAsia="it-IT"/>
-        </w:rPr>
-        <w:t xml:space="preserve">content </w:t>
+        <w:t xml:space="preserve">stimulus evaluations differ as a function of audio content </w:t>
       </w:r>
       <w:r>
         <w:rPr>
@@ -856,9 +667,13 @@
       <w:pPr>
         <w:shd w:val="clear" w:color="auto" w:fill="FFFFFF"/>
         <w:spacing w:after="0" w:line="480" w:lineRule="auto"/>
-        <w:rPr>
-          <w:color w:val="000000" w:themeColor="text1"/>
-          <w:lang w:val="en-US"/>
+        <w:ind w:firstLine="708"/>
+        <w:rPr>
+          <w:rFonts w:ascii="Times New Roman" w:eastAsia="Times New Roman" w:hAnsi="Times New Roman" w:cs="Times New Roman"/>
+          <w:color w:val="000000" w:themeColor="text1"/>
+          <w:sz w:val="24"/>
+          <w:szCs w:val="24"/>
+          <w:lang w:val="en-US" w:eastAsia="it-IT"/>
         </w:rPr>
       </w:pPr>
       <w:r>
@@ -891,87 +706,7 @@
           <w:szCs w:val="24"/>
           <w:lang w:val="en-US" w:eastAsia="it-IT"/>
         </w:rPr>
-        <w:t xml:space="preserve">. An independent samples t-test will be carried out in order to examine if the genuine and Deepfaked </w:t>
-      </w:r>
-      <w:r>
-        <w:rPr>
-          <w:rFonts w:ascii="Times New Roman" w:eastAsia="Times New Roman" w:hAnsi="Times New Roman" w:cs="Times New Roman"/>
-          <w:color w:val="000000" w:themeColor="text1"/>
-          <w:sz w:val="24"/>
-          <w:szCs w:val="24"/>
-          <w:lang w:val="en-US" w:eastAsia="it-IT"/>
-        </w:rPr>
-        <w:t xml:space="preserve">audio clips </w:t>
-      </w:r>
-      <w:r>
-        <w:rPr>
-          <w:rFonts w:ascii="Times New Roman" w:eastAsia="Times New Roman" w:hAnsi="Times New Roman" w:cs="Times New Roman"/>
-          <w:color w:val="000000" w:themeColor="text1"/>
-          <w:sz w:val="24"/>
-          <w:szCs w:val="24"/>
-          <w:lang w:val="en-US" w:eastAsia="it-IT"/>
-        </w:rPr>
-        <w:t xml:space="preserve">differ in the evaluations that they produce. Data will first be recoded so that the valence of the </w:t>
-      </w:r>
-      <w:r>
-        <w:rPr>
-          <w:rFonts w:ascii="Times New Roman" w:eastAsia="Times New Roman" w:hAnsi="Times New Roman" w:cs="Times New Roman"/>
-          <w:color w:val="000000" w:themeColor="text1"/>
-          <w:sz w:val="24"/>
-          <w:szCs w:val="24"/>
-          <w:lang w:val="en-US" w:eastAsia="it-IT"/>
-        </w:rPr>
-        <w:t xml:space="preserve">audio </w:t>
-      </w:r>
-      <w:r>
-        <w:rPr>
-          <w:rFonts w:ascii="Times New Roman" w:eastAsia="Times New Roman" w:hAnsi="Times New Roman" w:cs="Times New Roman"/>
-          <w:color w:val="000000" w:themeColor="text1"/>
-          <w:sz w:val="24"/>
-          <w:szCs w:val="24"/>
-          <w:lang w:val="en-US" w:eastAsia="it-IT"/>
-        </w:rPr>
-        <w:t xml:space="preserve">content is controlled for (i.e., </w:t>
-      </w:r>
-      <w:r>
-        <w:rPr>
-          <w:rFonts w:ascii="Times New Roman" w:eastAsia="Times New Roman" w:hAnsi="Times New Roman" w:cs="Times New Roman"/>
-          <w:color w:val="000000" w:themeColor="text1"/>
-          <w:sz w:val="24"/>
-          <w:szCs w:val="24"/>
-          <w:lang w:val="en-US" w:eastAsia="it-IT"/>
-        </w:rPr>
-        <w:t>scores from those in the negative content groups will be re-coded by multiplying their values by -1</w:t>
-      </w:r>
-      <w:r>
-        <w:rPr>
-          <w:rFonts w:ascii="Times New Roman" w:eastAsia="Times New Roman" w:hAnsi="Times New Roman" w:cs="Times New Roman"/>
-          <w:color w:val="000000" w:themeColor="text1"/>
-          <w:sz w:val="24"/>
-          <w:szCs w:val="24"/>
-          <w:lang w:val="en-US" w:eastAsia="it-IT"/>
-        </w:rPr>
-        <w:t>)</w:t>
-      </w:r>
-      <w:r>
-        <w:rPr>
-          <w:rFonts w:ascii="Times New Roman" w:eastAsia="Times New Roman" w:hAnsi="Times New Roman" w:cs="Times New Roman"/>
-          <w:color w:val="000000" w:themeColor="text1"/>
-          <w:sz w:val="24"/>
-          <w:szCs w:val="24"/>
-          <w:lang w:val="en-US" w:eastAsia="it-IT"/>
-        </w:rPr>
-        <w:t xml:space="preserve">. </w:t>
-      </w:r>
-      <w:r>
-        <w:rPr>
-          <w:rFonts w:ascii="Times New Roman" w:eastAsia="Times New Roman" w:hAnsi="Times New Roman" w:cs="Times New Roman"/>
-          <w:color w:val="000000" w:themeColor="text1"/>
-          <w:sz w:val="24"/>
-          <w:szCs w:val="24"/>
-          <w:lang w:val="en-US" w:eastAsia="it-IT"/>
-        </w:rPr>
-        <w:t>Effect sizes (</w:t>
+        <w:t>. An independent samples t-test will be carried out in order to examine if the genuine and Deepfaked audios differ in the evaluations that they produce. Data will first be recoded so that the valence of the audio content is controlled for (i.e., scores from those in the negative content groups will be re-coded by multiplying their values by -1). Effect sizes (</w:t>
       </w:r>
       <w:r>
         <w:rPr>
@@ -1076,57 +811,7 @@
           <w:szCs w:val="24"/>
           <w:lang w:val="en-US" w:eastAsia="it-IT"/>
         </w:rPr>
-        <w:t xml:space="preserve">that </w:t>
-      </w:r>
-      <w:r>
-        <w:rPr>
-          <w:rFonts w:ascii="Times New Roman" w:eastAsia="Times New Roman" w:hAnsi="Times New Roman" w:cs="Times New Roman"/>
-          <w:color w:val="000000" w:themeColor="text1"/>
-          <w:sz w:val="24"/>
-          <w:szCs w:val="24"/>
-          <w:lang w:val="en-US" w:eastAsia="it-IT"/>
-        </w:rPr>
-        <w:t xml:space="preserve">stimulus evaluations </w:t>
-      </w:r>
-      <w:r>
-        <w:rPr>
-          <w:rFonts w:ascii="Times New Roman" w:eastAsia="Times New Roman" w:hAnsi="Times New Roman" w:cs="Times New Roman"/>
-          <w:color w:val="000000" w:themeColor="text1"/>
-          <w:sz w:val="24"/>
-          <w:szCs w:val="24"/>
-          <w:lang w:val="en-US" w:eastAsia="it-IT"/>
-        </w:rPr>
-        <w:t xml:space="preserve">differ </w:t>
-      </w:r>
-      <w:r>
-        <w:rPr>
-          <w:rFonts w:ascii="Times New Roman" w:eastAsia="Times New Roman" w:hAnsi="Times New Roman" w:cs="Times New Roman"/>
-          <w:color w:val="000000" w:themeColor="text1"/>
-          <w:sz w:val="24"/>
-          <w:szCs w:val="24"/>
-          <w:lang w:val="en-US" w:eastAsia="it-IT"/>
-        </w:rPr>
-        <w:t xml:space="preserve">as a function of </w:t>
-      </w:r>
-      <w:r>
-        <w:rPr>
-          <w:rFonts w:ascii="Times New Roman" w:eastAsia="Times New Roman" w:hAnsi="Times New Roman" w:cs="Times New Roman"/>
-          <w:color w:val="000000" w:themeColor="text1"/>
-          <w:sz w:val="24"/>
-          <w:szCs w:val="24"/>
-          <w:lang w:val="en-US" w:eastAsia="it-IT"/>
-        </w:rPr>
-        <w:t>audio</w:t>
-      </w:r>
-      <w:r>
-        <w:rPr>
-          <w:rFonts w:ascii="Times New Roman" w:eastAsia="Times New Roman" w:hAnsi="Times New Roman" w:cs="Times New Roman"/>
-          <w:color w:val="000000" w:themeColor="text1"/>
-          <w:sz w:val="24"/>
-          <w:szCs w:val="24"/>
-          <w:lang w:val="en-US" w:eastAsia="it-IT"/>
-        </w:rPr>
-        <w:t xml:space="preserve"> type </w:t>
+        <w:t xml:space="preserve">that stimulus evaluations differ as a function of audio type </w:t>
       </w:r>
       <w:r>
         <w:rPr>
@@ -1137,9 +822,1076 @@
           <w:lang w:val="en-US" w:eastAsia="it-IT"/>
         </w:rPr>
         <w:t>(alternative hypothesis) or that there is no difference (null hypothesis).</w:t>
+      </w:r>
+    </w:p>
+    <w:p>
+      <w:pPr>
+        <w:shd w:val="clear" w:color="auto" w:fill="FFFFFF"/>
+        <w:spacing w:after="0" w:line="480" w:lineRule="auto"/>
+        <w:rPr>
+          <w:rFonts w:ascii="Times New Roman" w:eastAsia="Times New Roman" w:hAnsi="Times New Roman" w:cs="Times New Roman"/>
+          <w:b/>
+          <w:color w:val="000000" w:themeColor="text1"/>
+          <w:sz w:val="24"/>
+          <w:szCs w:val="24"/>
+          <w:lang w:val="en-US" w:eastAsia="it-IT"/>
+        </w:rPr>
+      </w:pPr>
+      <w:r>
+        <w:rPr>
+          <w:rFonts w:ascii="Times New Roman" w:eastAsia="Times New Roman" w:hAnsi="Times New Roman" w:cs="Times New Roman"/>
+          <w:b/>
+          <w:color w:val="000000" w:themeColor="text1"/>
+          <w:sz w:val="24"/>
+          <w:szCs w:val="24"/>
+          <w:lang w:val="en-US" w:eastAsia="it-IT"/>
+        </w:rPr>
+        <w:t>Demographic and Individual Difference Measures</w:t>
+      </w:r>
+    </w:p>
+    <w:p>
+      <w:pPr>
+        <w:spacing w:line="480" w:lineRule="auto"/>
+        <w:ind w:firstLine="708"/>
+        <w:rPr>
+          <w:rFonts w:ascii="Times New Roman" w:hAnsi="Times New Roman" w:cs="Times New Roman"/>
+          <w:color w:val="000000" w:themeColor="text1"/>
+          <w:sz w:val="24"/>
+          <w:szCs w:val="24"/>
+          <w:lang w:val="en-US"/>
+        </w:rPr>
+      </w:pPr>
+      <w:r>
+        <w:rPr>
+          <w:rFonts w:ascii="Times New Roman" w:hAnsi="Times New Roman" w:cs="Times New Roman"/>
+          <w:b/>
+          <w:color w:val="000000" w:themeColor="text1"/>
+          <w:sz w:val="24"/>
+          <w:szCs w:val="24"/>
+          <w:lang w:val="en-US"/>
+        </w:rPr>
+        <w:t>Demographic variables</w:t>
+      </w:r>
+      <w:r>
+        <w:rPr>
+          <w:rFonts w:ascii="Times New Roman" w:hAnsi="Times New Roman" w:cs="Times New Roman"/>
+          <w:color w:val="000000" w:themeColor="text1"/>
+          <w:sz w:val="24"/>
+          <w:szCs w:val="24"/>
+          <w:lang w:val="en-US"/>
+        </w:rPr>
+        <w:t>. Age, gender, ethnicity, and location of residence variables will not be recoded. Those who provide household income values will be assigned a number ranging from 1 (</w:t>
+      </w:r>
+      <w:r>
+        <w:rPr>
+          <w:rFonts w:ascii="Times New Roman" w:hAnsi="Times New Roman" w:cs="Times New Roman"/>
+          <w:i/>
+          <w:color w:val="000000" w:themeColor="text1"/>
+          <w:sz w:val="24"/>
+          <w:szCs w:val="24"/>
+          <w:lang w:val="en-US"/>
+        </w:rPr>
+        <w:t>lower income</w:t>
+      </w:r>
+      <w:r>
+        <w:rPr>
+          <w:rFonts w:ascii="Times New Roman" w:hAnsi="Times New Roman" w:cs="Times New Roman"/>
+          <w:color w:val="000000" w:themeColor="text1"/>
+          <w:sz w:val="24"/>
+          <w:szCs w:val="24"/>
+          <w:lang w:val="en-US"/>
+        </w:rPr>
+        <w:t>: Less than $25,000) to 8 (</w:t>
+      </w:r>
+      <w:r>
+        <w:rPr>
+          <w:rFonts w:ascii="Times New Roman" w:hAnsi="Times New Roman" w:cs="Times New Roman"/>
+          <w:i/>
+          <w:color w:val="000000" w:themeColor="text1"/>
+          <w:sz w:val="24"/>
+          <w:szCs w:val="24"/>
+          <w:lang w:val="en-US"/>
+        </w:rPr>
+        <w:t>higher income</w:t>
+      </w:r>
+      <w:r>
+        <w:rPr>
+          <w:rFonts w:ascii="Times New Roman" w:hAnsi="Times New Roman" w:cs="Times New Roman"/>
+          <w:color w:val="000000" w:themeColor="text1"/>
+          <w:sz w:val="24"/>
+          <w:szCs w:val="24"/>
+          <w:lang w:val="en-US"/>
+        </w:rPr>
+        <w:t>: $200,000 or more). Participants who provided a response on the employment status question will be grouped in the following ways: those who respond ‘Employed for wages (part-time)’, ‘Employed for wages (full time)’, or ‘Self-employed’ will be assigned to one group (‘Currently Employed’); those who respond ‘Out of work and looking for work’, ‘Out of work and not looking for work’, ‘Retired’, or ‘Unable to work’, will be assigned to a second group (‘Not Currently Employed’) while those who responded ‘A homemaker’, ‘A student’, or ‘military’ will be assigned to a  third group (‘Vocational Occupation’). Participants will be assigned a ‘General Education’ score ranging from 0 (the lowest educated group: Less than a high school degree) to 7 (the highest educated group: Doctoral</w:t>
+      </w:r>
+      <w:r>
+        <w:rPr>
+          <w:rFonts w:ascii="Times New Roman" w:hAnsi="Times New Roman" w:cs="Times New Roman"/>
+          <w:color w:val="000000" w:themeColor="text1"/>
+          <w:sz w:val="24"/>
+          <w:szCs w:val="24"/>
+          <w:lang w:val="en-US"/>
+        </w:rPr>
+        <w:t xml:space="preserve"> degree or Professional degree [JD, MD]</w:t>
+      </w:r>
+      <w:r>
+        <w:rPr>
+          <w:rFonts w:ascii="Times New Roman" w:hAnsi="Times New Roman" w:cs="Times New Roman"/>
+          <w:color w:val="000000" w:themeColor="text1"/>
+          <w:sz w:val="24"/>
+          <w:szCs w:val="24"/>
+          <w:lang w:val="en-US"/>
+        </w:rPr>
+        <w:t xml:space="preserve">). </w:t>
+      </w:r>
+    </w:p>
+    <w:p>
+      <w:pPr>
+        <w:spacing w:line="480" w:lineRule="auto"/>
+        <w:rPr>
+          <w:rFonts w:ascii="Times New Roman" w:hAnsi="Times New Roman" w:cs="Times New Roman"/>
+          <w:b/>
+          <w:color w:val="000000" w:themeColor="text1"/>
+          <w:sz w:val="24"/>
+          <w:szCs w:val="24"/>
+          <w:lang w:val="en-US"/>
+        </w:rPr>
+      </w:pPr>
+      <w:r>
+        <w:rPr>
+          <w:rFonts w:ascii="Times New Roman" w:hAnsi="Times New Roman" w:cs="Times New Roman"/>
+          <w:b/>
+          <w:color w:val="000000" w:themeColor="text1"/>
+          <w:sz w:val="24"/>
+          <w:szCs w:val="24"/>
+          <w:lang w:val="en-US"/>
+        </w:rPr>
+        <w:t xml:space="preserve">Individual Differences </w:t>
+      </w:r>
+    </w:p>
+    <w:p>
+      <w:pPr>
+        <w:spacing w:line="480" w:lineRule="auto"/>
+        <w:ind w:firstLine="708"/>
+        <w:rPr>
+          <w:rFonts w:ascii="Times New Roman" w:hAnsi="Times New Roman" w:cs="Times New Roman"/>
+          <w:color w:val="000000" w:themeColor="text1"/>
+          <w:sz w:val="24"/>
+          <w:szCs w:val="24"/>
+          <w:lang w:val="en-US"/>
+        </w:rPr>
+      </w:pPr>
+      <w:r>
+        <w:rPr>
+          <w:rFonts w:ascii="Times New Roman" w:hAnsi="Times New Roman" w:cs="Times New Roman"/>
+          <w:b/>
+          <w:color w:val="000000" w:themeColor="text1"/>
+          <w:sz w:val="24"/>
+          <w:szCs w:val="24"/>
+          <w:lang w:val="en-US"/>
+        </w:rPr>
+        <w:t>Political Ideology</w:t>
+      </w:r>
+      <w:r>
+        <w:rPr>
+          <w:rFonts w:ascii="Times New Roman" w:hAnsi="Times New Roman" w:cs="Times New Roman"/>
+          <w:color w:val="000000" w:themeColor="text1"/>
+          <w:sz w:val="24"/>
+          <w:szCs w:val="24"/>
+          <w:lang w:val="en-US"/>
+        </w:rPr>
+        <w:t>. Participants will be assigned two separate political ideology scores each ranging from 1 (</w:t>
+      </w:r>
+      <w:r>
+        <w:rPr>
+          <w:rFonts w:ascii="Times New Roman" w:hAnsi="Times New Roman" w:cs="Times New Roman"/>
+          <w:i/>
+          <w:color w:val="000000" w:themeColor="text1"/>
+          <w:sz w:val="24"/>
+          <w:szCs w:val="24"/>
+          <w:lang w:val="en-US"/>
+        </w:rPr>
+        <w:t>Strongly Liberal</w:t>
+      </w:r>
+      <w:r>
+        <w:rPr>
+          <w:rFonts w:ascii="Times New Roman" w:hAnsi="Times New Roman" w:cs="Times New Roman"/>
+          <w:color w:val="000000" w:themeColor="text1"/>
+          <w:sz w:val="24"/>
+          <w:szCs w:val="24"/>
+          <w:lang w:val="en-US"/>
+        </w:rPr>
+        <w:t>) to 5 (</w:t>
+      </w:r>
+      <w:r>
+        <w:rPr>
+          <w:rFonts w:ascii="Times New Roman" w:hAnsi="Times New Roman" w:cs="Times New Roman"/>
+          <w:i/>
+          <w:color w:val="000000" w:themeColor="text1"/>
+          <w:sz w:val="24"/>
+          <w:szCs w:val="24"/>
+          <w:lang w:val="en-US"/>
+        </w:rPr>
+        <w:t>Strongly Conservative</w:t>
+      </w:r>
+      <w:r>
+        <w:rPr>
+          <w:rFonts w:ascii="Times New Roman" w:hAnsi="Times New Roman" w:cs="Times New Roman"/>
+          <w:color w:val="000000" w:themeColor="text1"/>
+          <w:sz w:val="24"/>
+          <w:szCs w:val="24"/>
+          <w:lang w:val="en-US"/>
+        </w:rPr>
+        <w:t xml:space="preserve">) – one for their ideology concerning economic issues and another for social issues. If these two scores are found to correlate highly with one another then we will average them to create a ‘General Political Ideology’ score, with higher values indicative of more conservative beliefs and lower values of more liberal beliefs. </w:t>
+      </w:r>
+    </w:p>
+    <w:p>
+      <w:pPr>
+        <w:spacing w:line="480" w:lineRule="auto"/>
+        <w:ind w:firstLine="708"/>
+        <w:rPr>
+          <w:rFonts w:ascii="Times New Roman" w:hAnsi="Times New Roman" w:cs="Times New Roman"/>
+          <w:color w:val="000000" w:themeColor="text1"/>
+          <w:sz w:val="24"/>
+          <w:szCs w:val="24"/>
+          <w:lang w:val="en-US"/>
+        </w:rPr>
+      </w:pPr>
+      <w:r>
+        <w:rPr>
+          <w:rFonts w:ascii="Times New Roman" w:hAnsi="Times New Roman" w:cs="Times New Roman"/>
+          <w:b/>
+          <w:color w:val="000000" w:themeColor="text1"/>
+          <w:sz w:val="24"/>
+          <w:szCs w:val="24"/>
+          <w:lang w:val="en-US"/>
+        </w:rPr>
+        <w:t>Political Identity</w:t>
+      </w:r>
+      <w:r>
+        <w:rPr>
+          <w:rFonts w:ascii="Times New Roman" w:hAnsi="Times New Roman" w:cs="Times New Roman"/>
+          <w:color w:val="000000" w:themeColor="text1"/>
+          <w:sz w:val="24"/>
+          <w:szCs w:val="24"/>
+          <w:lang w:val="en-US"/>
+        </w:rPr>
+        <w:t xml:space="preserve">. Participants will be asked </w:t>
+      </w:r>
+      <w:r>
+        <w:rPr>
+          <w:rFonts w:ascii="Times New Roman" w:hAnsi="Times New Roman" w:cs="Times New Roman"/>
+          <w:color w:val="000000" w:themeColor="text1"/>
+          <w:sz w:val="24"/>
+          <w:szCs w:val="24"/>
+          <w:lang w:val="en-US"/>
+        </w:rPr>
+        <w:t>a question</w:t>
+      </w:r>
+      <w:r>
+        <w:rPr>
+          <w:rFonts w:ascii="Times New Roman" w:hAnsi="Times New Roman" w:cs="Times New Roman"/>
+          <w:color w:val="000000" w:themeColor="text1"/>
+          <w:sz w:val="24"/>
+          <w:szCs w:val="24"/>
+          <w:lang w:val="en-US"/>
+        </w:rPr>
+        <w:t xml:space="preserve"> concerning their political identity. Their responses will be scored from 1 (</w:t>
+      </w:r>
+      <w:r>
+        <w:rPr>
+          <w:rFonts w:ascii="Times New Roman" w:hAnsi="Times New Roman" w:cs="Times New Roman"/>
+          <w:i/>
+          <w:color w:val="000000" w:themeColor="text1"/>
+          <w:sz w:val="24"/>
+          <w:szCs w:val="24"/>
+          <w:lang w:val="en-US"/>
+        </w:rPr>
+        <w:t>Strongly Disagree</w:t>
+      </w:r>
+      <w:r>
+        <w:rPr>
+          <w:rFonts w:ascii="Times New Roman" w:hAnsi="Times New Roman" w:cs="Times New Roman"/>
+          <w:color w:val="000000" w:themeColor="text1"/>
+          <w:sz w:val="24"/>
+          <w:szCs w:val="24"/>
+          <w:lang w:val="en-US"/>
+        </w:rPr>
+        <w:t>) to 7 (</w:t>
+      </w:r>
+      <w:r>
+        <w:rPr>
+          <w:rFonts w:ascii="Times New Roman" w:hAnsi="Times New Roman" w:cs="Times New Roman"/>
+          <w:i/>
+          <w:color w:val="000000" w:themeColor="text1"/>
+          <w:sz w:val="24"/>
+          <w:szCs w:val="24"/>
+          <w:lang w:val="en-US"/>
+        </w:rPr>
+        <w:t>Strongly Agree</w:t>
+      </w:r>
+      <w:r>
+        <w:rPr>
+          <w:rFonts w:ascii="Times New Roman" w:hAnsi="Times New Roman" w:cs="Times New Roman"/>
+          <w:color w:val="000000" w:themeColor="text1"/>
+          <w:sz w:val="24"/>
+          <w:szCs w:val="24"/>
+          <w:lang w:val="en-US"/>
+        </w:rPr>
+        <w:t xml:space="preserve">), with higher </w:t>
+      </w:r>
+      <w:r>
+        <w:rPr>
+          <w:rFonts w:ascii="Times New Roman" w:hAnsi="Times New Roman" w:cs="Times New Roman"/>
+          <w:color w:val="000000" w:themeColor="text1"/>
+          <w:sz w:val="24"/>
+          <w:szCs w:val="24"/>
+          <w:lang w:val="en-US"/>
+        </w:rPr>
+        <w:t xml:space="preserve">values </w:t>
+      </w:r>
+      <w:r>
+        <w:rPr>
+          <w:rFonts w:ascii="Times New Roman" w:hAnsi="Times New Roman" w:cs="Times New Roman"/>
+          <w:color w:val="000000" w:themeColor="text1"/>
+          <w:sz w:val="24"/>
+          <w:szCs w:val="24"/>
+          <w:lang w:val="en-US"/>
+        </w:rPr>
+        <w:lastRenderedPageBreak/>
+        <w:t xml:space="preserve">indicating greater endorsement of the idea that one’s political attitudes and beliefs are important to one’s self-identity. </w:t>
+      </w:r>
+    </w:p>
+    <w:p>
+      <w:pPr>
+        <w:spacing w:line="480" w:lineRule="auto"/>
+        <w:ind w:firstLine="708"/>
+        <w:rPr>
+          <w:rFonts w:ascii="Times New Roman" w:hAnsi="Times New Roman" w:cs="Times New Roman"/>
+          <w:color w:val="000000" w:themeColor="text1"/>
+          <w:sz w:val="24"/>
+          <w:szCs w:val="24"/>
+          <w:lang w:val="en-US"/>
+        </w:rPr>
+      </w:pPr>
+      <w:r>
+        <w:rPr>
+          <w:rFonts w:ascii="Times New Roman" w:hAnsi="Times New Roman" w:cs="Times New Roman"/>
+          <w:b/>
+          <w:color w:val="000000" w:themeColor="text1"/>
+          <w:sz w:val="24"/>
+          <w:szCs w:val="24"/>
+          <w:lang w:val="en-US"/>
+        </w:rPr>
+        <w:t>Religious Beliefs</w:t>
+      </w:r>
+      <w:r>
+        <w:rPr>
+          <w:rFonts w:ascii="Times New Roman" w:hAnsi="Times New Roman" w:cs="Times New Roman"/>
+          <w:color w:val="000000" w:themeColor="text1"/>
+          <w:sz w:val="24"/>
+          <w:szCs w:val="24"/>
+          <w:lang w:val="en-US"/>
+        </w:rPr>
+        <w:t>. Participants will be asked to indicate their religious affiliation. We will then classify them based on their response into one of three groups: Religious, Agnostic, Atheist. Participants responses on the Religious Belief Scale can range from 1 (</w:t>
+      </w:r>
+      <w:r>
+        <w:rPr>
+          <w:rFonts w:ascii="Times New Roman" w:hAnsi="Times New Roman" w:cs="Times New Roman"/>
+          <w:i/>
+          <w:color w:val="000000" w:themeColor="text1"/>
+          <w:sz w:val="24"/>
+          <w:szCs w:val="24"/>
+          <w:lang w:val="en-US"/>
+        </w:rPr>
+        <w:t>I strongly disagree</w:t>
+      </w:r>
+      <w:r>
+        <w:rPr>
+          <w:rFonts w:ascii="Times New Roman" w:hAnsi="Times New Roman" w:cs="Times New Roman"/>
+          <w:color w:val="000000" w:themeColor="text1"/>
+          <w:sz w:val="24"/>
+          <w:szCs w:val="24"/>
+          <w:lang w:val="en-US"/>
+        </w:rPr>
+        <w:t>) to 5 (</w:t>
+      </w:r>
+      <w:r>
+        <w:rPr>
+          <w:rFonts w:ascii="Times New Roman" w:hAnsi="Times New Roman" w:cs="Times New Roman"/>
+          <w:i/>
+          <w:color w:val="000000" w:themeColor="text1"/>
+          <w:sz w:val="24"/>
+          <w:szCs w:val="24"/>
+          <w:lang w:val="en-US"/>
+        </w:rPr>
+        <w:t>I strongly agree</w:t>
+      </w:r>
+      <w:r>
+        <w:rPr>
+          <w:rFonts w:ascii="Times New Roman" w:hAnsi="Times New Roman" w:cs="Times New Roman"/>
+          <w:color w:val="000000" w:themeColor="text1"/>
+          <w:sz w:val="24"/>
+          <w:szCs w:val="24"/>
+          <w:lang w:val="en-US"/>
+        </w:rPr>
+        <w:t xml:space="preserve">). Responses </w:t>
       </w:r>
       <w:bookmarkStart w:id="0" w:name="_GoBack"/>
       <w:bookmarkEnd w:id="0"/>
+      <w:r>
+        <w:rPr>
+          <w:rFonts w:ascii="Times New Roman" w:hAnsi="Times New Roman" w:cs="Times New Roman"/>
+          <w:color w:val="000000" w:themeColor="text1"/>
+          <w:sz w:val="24"/>
+          <w:szCs w:val="24"/>
+          <w:lang w:val="en-US"/>
+        </w:rPr>
+        <w:t>will be summed to create a total score representing ‘Religiosity’, with higher scores indicating higher religiosity.</w:t>
+      </w:r>
+    </w:p>
+    <w:p>
+      <w:pPr>
+        <w:spacing w:line="480" w:lineRule="auto"/>
+        <w:ind w:firstLine="708"/>
+        <w:rPr>
+          <w:rFonts w:ascii="Times New Roman" w:hAnsi="Times New Roman" w:cs="Times New Roman"/>
+          <w:color w:val="000000" w:themeColor="text1"/>
+          <w:sz w:val="24"/>
+          <w:szCs w:val="24"/>
+          <w:lang w:val="en-US"/>
+        </w:rPr>
+      </w:pPr>
+      <w:r>
+        <w:rPr>
+          <w:rFonts w:ascii="Times New Roman" w:hAnsi="Times New Roman" w:cs="Times New Roman"/>
+          <w:b/>
+          <w:color w:val="000000" w:themeColor="text1"/>
+          <w:sz w:val="24"/>
+          <w:szCs w:val="24"/>
+          <w:lang w:val="en-US"/>
+        </w:rPr>
+        <w:t>Cognitive Ability</w:t>
+      </w:r>
+      <w:r>
+        <w:rPr>
+          <w:rFonts w:ascii="Times New Roman" w:hAnsi="Times New Roman" w:cs="Times New Roman"/>
+          <w:color w:val="000000" w:themeColor="text1"/>
+          <w:sz w:val="24"/>
+          <w:szCs w:val="24"/>
+          <w:lang w:val="en-US"/>
+        </w:rPr>
+        <w:t xml:space="preserve">. A sum score will be created based on the number of items correctly answered in the Revised Cognitive Reflection test (number of items correct out of 7). </w:t>
+      </w:r>
+    </w:p>
+    <w:p>
+      <w:pPr>
+        <w:spacing w:line="480" w:lineRule="auto"/>
+        <w:ind w:firstLine="708"/>
+        <w:rPr>
+          <w:rFonts w:ascii="Times New Roman" w:hAnsi="Times New Roman" w:cs="Times New Roman"/>
+          <w:color w:val="000000" w:themeColor="text1"/>
+          <w:sz w:val="24"/>
+          <w:szCs w:val="24"/>
+          <w:lang w:val="en-US"/>
+        </w:rPr>
+      </w:pPr>
+      <w:r>
+        <w:rPr>
+          <w:rFonts w:ascii="Times New Roman" w:hAnsi="Times New Roman" w:cs="Times New Roman"/>
+          <w:b/>
+          <w:color w:val="000000" w:themeColor="text1"/>
+          <w:sz w:val="24"/>
+          <w:szCs w:val="24"/>
+          <w:lang w:val="en-US"/>
+        </w:rPr>
+        <w:t>Cognitive Thinking Disposition</w:t>
+      </w:r>
+      <w:r>
+        <w:rPr>
+          <w:rFonts w:ascii="Times New Roman" w:hAnsi="Times New Roman" w:cs="Times New Roman"/>
+          <w:color w:val="000000" w:themeColor="text1"/>
+          <w:sz w:val="24"/>
+          <w:szCs w:val="24"/>
+          <w:lang w:val="en-US"/>
+        </w:rPr>
+        <w:t xml:space="preserve">. For scoring the ‘Cognitive Thinking Disposition’, we will first reverse the appropriate items from the Rational-Experiential Inventory, and then calculate the mean of the 10 items measuring Rationality and the mean of the 10 items measuring </w:t>
+      </w:r>
+      <w:proofErr w:type="spellStart"/>
+      <w:r>
+        <w:rPr>
+          <w:rFonts w:ascii="Times New Roman" w:hAnsi="Times New Roman" w:cs="Times New Roman"/>
+          <w:color w:val="000000" w:themeColor="text1"/>
+          <w:sz w:val="24"/>
+          <w:szCs w:val="24"/>
+          <w:lang w:val="en-US"/>
+        </w:rPr>
+        <w:t>Experientiality</w:t>
+      </w:r>
+      <w:proofErr w:type="spellEnd"/>
+      <w:r>
+        <w:rPr>
+          <w:rFonts w:ascii="Times New Roman" w:hAnsi="Times New Roman" w:cs="Times New Roman"/>
+          <w:color w:val="000000" w:themeColor="text1"/>
+          <w:sz w:val="24"/>
+          <w:szCs w:val="24"/>
+          <w:lang w:val="en-US"/>
+        </w:rPr>
+        <w:t xml:space="preserve">. </w:t>
+      </w:r>
+    </w:p>
+    <w:p>
+      <w:pPr>
+        <w:spacing w:line="480" w:lineRule="auto"/>
+        <w:ind w:firstLine="708"/>
+        <w:contextualSpacing/>
+        <w:rPr>
+          <w:rFonts w:ascii="Times New Roman" w:hAnsi="Times New Roman" w:cs="Times New Roman"/>
+          <w:color w:val="000000" w:themeColor="text1"/>
+          <w:sz w:val="24"/>
+          <w:szCs w:val="24"/>
+          <w:lang w:val="en-US"/>
+        </w:rPr>
+      </w:pPr>
+      <w:r>
+        <w:rPr>
+          <w:rFonts w:ascii="Times New Roman" w:hAnsi="Times New Roman" w:cs="Times New Roman"/>
+          <w:b/>
+          <w:color w:val="000000" w:themeColor="text1"/>
+          <w:sz w:val="24"/>
+          <w:szCs w:val="24"/>
+          <w:lang w:val="en-US"/>
+        </w:rPr>
+        <w:t>News evaluation task</w:t>
+      </w:r>
+      <w:r>
+        <w:rPr>
+          <w:rFonts w:ascii="Times New Roman" w:hAnsi="Times New Roman" w:cs="Times New Roman"/>
+          <w:color w:val="000000" w:themeColor="text1"/>
+          <w:sz w:val="24"/>
+          <w:szCs w:val="24"/>
+          <w:lang w:val="en-US"/>
+        </w:rPr>
+        <w:t xml:space="preserve">. </w:t>
+      </w:r>
+      <w:r>
+        <w:rPr>
+          <w:rFonts w:ascii="Times New Roman" w:hAnsi="Times New Roman" w:cs="Times New Roman"/>
+          <w:color w:val="000000" w:themeColor="text1"/>
+          <w:sz w:val="24"/>
+          <w:szCs w:val="24"/>
+          <w:lang w:val="en-US"/>
+        </w:rPr>
+        <w:t>The news evaluation task will yield three types of scores: (a) mean perceived accuracy of news items, (b) mean familiarity with news items, and (c) mean intention to share news items. We will calculate these scores separately for the real news items and the fake news items.</w:t>
+      </w:r>
+      <w:r>
+        <w:rPr>
+          <w:rFonts w:ascii="Times New Roman" w:hAnsi="Times New Roman" w:cs="Times New Roman"/>
+          <w:color w:val="000000" w:themeColor="text1"/>
+          <w:sz w:val="24"/>
+          <w:szCs w:val="24"/>
+          <w:lang w:val="en-US"/>
+        </w:rPr>
+        <w:t xml:space="preserve"> </w:t>
+      </w:r>
+    </w:p>
+    <w:p>
+      <w:pPr>
+        <w:spacing w:line="480" w:lineRule="auto"/>
+        <w:ind w:firstLine="708"/>
+        <w:contextualSpacing/>
+        <w:rPr>
+          <w:rFonts w:ascii="Times New Roman" w:hAnsi="Times New Roman" w:cs="Times New Roman"/>
+          <w:color w:val="000000" w:themeColor="text1"/>
+          <w:sz w:val="24"/>
+          <w:szCs w:val="24"/>
+          <w:lang w:val="en-US"/>
+        </w:rPr>
+      </w:pPr>
+      <w:r>
+        <w:rPr>
+          <w:rFonts w:ascii="Times New Roman" w:hAnsi="Times New Roman" w:cs="Times New Roman"/>
+          <w:color w:val="000000" w:themeColor="text1"/>
+          <w:sz w:val="24"/>
+          <w:szCs w:val="24"/>
+          <w:lang w:val="en-US"/>
+        </w:rPr>
+        <w:t xml:space="preserve">A </w:t>
+      </w:r>
+      <w:r>
+        <w:rPr>
+          <w:rFonts w:ascii="Times New Roman" w:hAnsi="Times New Roman" w:cs="Times New Roman"/>
+          <w:color w:val="000000" w:themeColor="text1"/>
+          <w:sz w:val="24"/>
+          <w:szCs w:val="24"/>
+          <w:lang w:val="en-US"/>
+        </w:rPr>
+        <w:t xml:space="preserve">fourth score </w:t>
+      </w:r>
+      <w:r>
+        <w:rPr>
+          <w:rFonts w:ascii="Times New Roman" w:hAnsi="Times New Roman" w:cs="Times New Roman"/>
+          <w:color w:val="000000" w:themeColor="text1"/>
+          <w:sz w:val="24"/>
+          <w:szCs w:val="24"/>
+          <w:lang w:val="en-US"/>
+        </w:rPr>
+        <w:t>from the ne</w:t>
+      </w:r>
+      <w:r>
+        <w:rPr>
+          <w:rFonts w:ascii="Times New Roman" w:hAnsi="Times New Roman" w:cs="Times New Roman"/>
+          <w:color w:val="000000" w:themeColor="text1"/>
+          <w:sz w:val="24"/>
+          <w:szCs w:val="24"/>
+          <w:lang w:val="en-US"/>
+        </w:rPr>
+        <w:t xml:space="preserve">ws task </w:t>
+      </w:r>
+      <w:r>
+        <w:rPr>
+          <w:rFonts w:ascii="Times New Roman" w:hAnsi="Times New Roman" w:cs="Times New Roman"/>
+          <w:color w:val="000000" w:themeColor="text1"/>
+          <w:sz w:val="24"/>
+          <w:szCs w:val="24"/>
+          <w:lang w:val="en-US"/>
+        </w:rPr>
+        <w:t xml:space="preserve">will be </w:t>
+      </w:r>
+      <w:r>
+        <w:rPr>
+          <w:rFonts w:ascii="Times New Roman" w:hAnsi="Times New Roman" w:cs="Times New Roman"/>
+          <w:i/>
+          <w:color w:val="000000" w:themeColor="text1"/>
+          <w:sz w:val="24"/>
+          <w:szCs w:val="24"/>
+          <w:lang w:val="en-US"/>
+        </w:rPr>
+        <w:t>truth discernment</w:t>
+      </w:r>
+      <w:r>
+        <w:rPr>
+          <w:rFonts w:ascii="Times New Roman" w:hAnsi="Times New Roman" w:cs="Times New Roman"/>
+          <w:color w:val="000000" w:themeColor="text1"/>
+          <w:sz w:val="24"/>
+          <w:szCs w:val="24"/>
+          <w:lang w:val="en-US"/>
+        </w:rPr>
+        <w:t xml:space="preserve"> - </w:t>
+      </w:r>
+      <w:r>
+        <w:rPr>
+          <w:rFonts w:ascii="Times New Roman" w:hAnsi="Times New Roman" w:cs="Times New Roman"/>
+          <w:color w:val="000000" w:themeColor="text1"/>
+          <w:sz w:val="24"/>
+          <w:szCs w:val="24"/>
+          <w:lang w:val="en-US"/>
+        </w:rPr>
+        <w:t>that is, the extent to which individuals distinguish</w:t>
+      </w:r>
+      <w:r>
+        <w:rPr>
+          <w:rFonts w:ascii="Times New Roman" w:hAnsi="Times New Roman" w:cs="Times New Roman"/>
+          <w:color w:val="000000" w:themeColor="text1"/>
+          <w:sz w:val="24"/>
+          <w:szCs w:val="24"/>
+          <w:lang w:val="en-US"/>
+        </w:rPr>
+        <w:t xml:space="preserve"> </w:t>
+      </w:r>
+      <w:r>
+        <w:rPr>
+          <w:rFonts w:ascii="Times New Roman" w:hAnsi="Times New Roman" w:cs="Times New Roman"/>
+          <w:color w:val="000000" w:themeColor="text1"/>
+          <w:sz w:val="24"/>
+          <w:szCs w:val="24"/>
+          <w:lang w:val="en-US"/>
+        </w:rPr>
+        <w:t>between true and false content in their judgments</w:t>
+      </w:r>
+      <w:r>
+        <w:rPr>
+          <w:rFonts w:ascii="Times New Roman" w:hAnsi="Times New Roman" w:cs="Times New Roman"/>
+          <w:color w:val="000000" w:themeColor="text1"/>
+          <w:sz w:val="24"/>
+          <w:szCs w:val="24"/>
+          <w:lang w:val="en-US"/>
+        </w:rPr>
+        <w:t xml:space="preserve"> </w:t>
+      </w:r>
+      <w:r>
+        <w:rPr>
+          <w:rFonts w:ascii="Times New Roman" w:hAnsi="Times New Roman" w:cs="Times New Roman"/>
+          <w:color w:val="000000" w:themeColor="text1"/>
+          <w:sz w:val="24"/>
+          <w:szCs w:val="24"/>
+          <w:lang w:val="en-US"/>
+        </w:rPr>
+        <w:t>(Pennycook &amp; Rand, 2019b). Discernment is defined as</w:t>
+      </w:r>
+      <w:r>
+        <w:rPr>
+          <w:rFonts w:ascii="Times New Roman" w:hAnsi="Times New Roman" w:cs="Times New Roman"/>
+          <w:color w:val="000000" w:themeColor="text1"/>
+          <w:sz w:val="24"/>
+          <w:szCs w:val="24"/>
+          <w:lang w:val="en-US"/>
+        </w:rPr>
+        <w:t xml:space="preserve"> </w:t>
+      </w:r>
+      <w:r>
+        <w:rPr>
+          <w:rFonts w:ascii="Times New Roman" w:hAnsi="Times New Roman" w:cs="Times New Roman"/>
+          <w:color w:val="000000" w:themeColor="text1"/>
+          <w:sz w:val="24"/>
+          <w:szCs w:val="24"/>
+          <w:lang w:val="en-US"/>
+        </w:rPr>
+        <w:t>the difference in accuracy judgments (or sharing intentions) between true and false headlines. For example,</w:t>
+      </w:r>
+      <w:r>
+        <w:rPr>
+          <w:rFonts w:ascii="Times New Roman" w:hAnsi="Times New Roman" w:cs="Times New Roman"/>
+          <w:color w:val="000000" w:themeColor="text1"/>
+          <w:sz w:val="24"/>
+          <w:szCs w:val="24"/>
+          <w:lang w:val="en-US"/>
+        </w:rPr>
+        <w:t xml:space="preserve"> </w:t>
+      </w:r>
+      <w:r>
+        <w:rPr>
+          <w:rFonts w:ascii="Times New Roman" w:hAnsi="Times New Roman" w:cs="Times New Roman"/>
+          <w:color w:val="000000" w:themeColor="text1"/>
+          <w:sz w:val="24"/>
+          <w:szCs w:val="24"/>
+          <w:lang w:val="en-US"/>
+        </w:rPr>
+        <w:t>an individual who shared 9 out of 15 true headlines and</w:t>
+      </w:r>
+      <w:r>
+        <w:rPr>
+          <w:rFonts w:ascii="Times New Roman" w:hAnsi="Times New Roman" w:cs="Times New Roman"/>
+          <w:color w:val="000000" w:themeColor="text1"/>
+          <w:sz w:val="24"/>
+          <w:szCs w:val="24"/>
+          <w:lang w:val="en-US"/>
+        </w:rPr>
+        <w:t xml:space="preserve"> </w:t>
+      </w:r>
+      <w:r>
+        <w:rPr>
+          <w:rFonts w:ascii="Times New Roman" w:hAnsi="Times New Roman" w:cs="Times New Roman"/>
+          <w:color w:val="000000" w:themeColor="text1"/>
+          <w:sz w:val="24"/>
+          <w:szCs w:val="24"/>
+          <w:lang w:val="en-US"/>
+        </w:rPr>
+        <w:t>12 out of 15 false hea</w:t>
+      </w:r>
+      <w:r>
+        <w:rPr>
+          <w:rFonts w:ascii="Times New Roman" w:hAnsi="Times New Roman" w:cs="Times New Roman"/>
+          <w:color w:val="000000" w:themeColor="text1"/>
+          <w:sz w:val="24"/>
+          <w:szCs w:val="24"/>
+          <w:lang w:val="en-US"/>
+        </w:rPr>
+        <w:t xml:space="preserve">dlines would have a discernment </w:t>
+      </w:r>
+      <w:r>
+        <w:rPr>
+          <w:rFonts w:ascii="Times New Roman" w:hAnsi="Times New Roman" w:cs="Times New Roman"/>
+          <w:color w:val="000000" w:themeColor="text1"/>
+          <w:sz w:val="24"/>
+          <w:szCs w:val="24"/>
+          <w:lang w:val="en-US"/>
+        </w:rPr>
+        <w:t>level of −.2 (i.e., .6 – .8), whereas an individual who</w:t>
+      </w:r>
+      <w:r>
+        <w:rPr>
+          <w:rFonts w:ascii="Times New Roman" w:hAnsi="Times New Roman" w:cs="Times New Roman"/>
+          <w:color w:val="000000" w:themeColor="text1"/>
+          <w:sz w:val="24"/>
+          <w:szCs w:val="24"/>
+          <w:lang w:val="en-US"/>
+        </w:rPr>
+        <w:t xml:space="preserve"> </w:t>
+      </w:r>
+      <w:r>
+        <w:rPr>
+          <w:rFonts w:ascii="Times New Roman" w:hAnsi="Times New Roman" w:cs="Times New Roman"/>
+          <w:color w:val="000000" w:themeColor="text1"/>
+          <w:sz w:val="24"/>
+          <w:szCs w:val="24"/>
+          <w:lang w:val="en-US"/>
+        </w:rPr>
+        <w:t>shared 9 out of 15 true headlines and 3 out of 15 fa</w:t>
+      </w:r>
+      <w:r>
+        <w:rPr>
+          <w:rFonts w:ascii="Times New Roman" w:hAnsi="Times New Roman" w:cs="Times New Roman"/>
+          <w:color w:val="000000" w:themeColor="text1"/>
+          <w:sz w:val="24"/>
+          <w:szCs w:val="24"/>
+          <w:lang w:val="en-US"/>
+        </w:rPr>
+        <w:t xml:space="preserve">lse </w:t>
+      </w:r>
+      <w:r>
+        <w:rPr>
+          <w:rFonts w:ascii="Times New Roman" w:hAnsi="Times New Roman" w:cs="Times New Roman"/>
+          <w:color w:val="000000" w:themeColor="text1"/>
+          <w:sz w:val="24"/>
+          <w:szCs w:val="24"/>
+          <w:lang w:val="en-US"/>
+        </w:rPr>
+        <w:t>headlines would have a discernment level of .4 (i.e.,</w:t>
+      </w:r>
+      <w:r>
+        <w:rPr>
+          <w:rFonts w:ascii="Times New Roman" w:hAnsi="Times New Roman" w:cs="Times New Roman"/>
+          <w:color w:val="000000" w:themeColor="text1"/>
+          <w:sz w:val="24"/>
+          <w:szCs w:val="24"/>
+          <w:lang w:val="en-US"/>
+        </w:rPr>
+        <w:t xml:space="preserve"> </w:t>
+      </w:r>
+      <w:r>
+        <w:rPr>
+          <w:rFonts w:ascii="Times New Roman" w:hAnsi="Times New Roman" w:cs="Times New Roman"/>
+          <w:color w:val="000000" w:themeColor="text1"/>
+          <w:sz w:val="24"/>
+          <w:szCs w:val="24"/>
+          <w:lang w:val="en-US"/>
+        </w:rPr>
+        <w:t>.6 – .2). Thus, a highe</w:t>
+      </w:r>
+      <w:r>
+        <w:rPr>
+          <w:rFonts w:ascii="Times New Roman" w:hAnsi="Times New Roman" w:cs="Times New Roman"/>
+          <w:color w:val="000000" w:themeColor="text1"/>
+          <w:sz w:val="24"/>
+          <w:szCs w:val="24"/>
+          <w:lang w:val="en-US"/>
+        </w:rPr>
+        <w:t xml:space="preserve">r discernment score indicates a </w:t>
+      </w:r>
+      <w:r>
+        <w:rPr>
+          <w:rFonts w:ascii="Times New Roman" w:hAnsi="Times New Roman" w:cs="Times New Roman"/>
+          <w:color w:val="000000" w:themeColor="text1"/>
+          <w:sz w:val="24"/>
+          <w:szCs w:val="24"/>
+          <w:lang w:val="en-US"/>
+        </w:rPr>
+        <w:t>higher sensitivity to truth relative to falsity.</w:t>
+      </w:r>
+    </w:p>
+    <w:p>
+      <w:pPr>
+        <w:spacing w:line="480" w:lineRule="auto"/>
+        <w:ind w:firstLine="708"/>
+        <w:contextualSpacing/>
+        <w:rPr>
+          <w:rFonts w:ascii="Times New Roman" w:hAnsi="Times New Roman" w:cs="Times New Roman"/>
+          <w:color w:val="000000" w:themeColor="text1"/>
+          <w:sz w:val="24"/>
+          <w:szCs w:val="24"/>
+          <w:lang w:val="en-US"/>
+        </w:rPr>
+      </w:pPr>
+      <w:r>
+        <w:rPr>
+          <w:rFonts w:ascii="Times New Roman" w:hAnsi="Times New Roman" w:cs="Times New Roman"/>
+          <w:i/>
+          <w:color w:val="000000" w:themeColor="text1"/>
+          <w:sz w:val="24"/>
+          <w:szCs w:val="24"/>
+          <w:lang w:val="en-US"/>
+        </w:rPr>
+        <w:lastRenderedPageBreak/>
+        <w:t>Note</w:t>
+      </w:r>
+      <w:r>
+        <w:rPr>
+          <w:rFonts w:ascii="Times New Roman" w:hAnsi="Times New Roman" w:cs="Times New Roman"/>
+          <w:color w:val="000000" w:themeColor="text1"/>
+          <w:sz w:val="24"/>
+          <w:szCs w:val="24"/>
+          <w:lang w:val="en-US"/>
+        </w:rPr>
+        <w:t xml:space="preserve">. </w:t>
+      </w:r>
+      <w:r>
+        <w:rPr>
+          <w:rFonts w:ascii="Times New Roman" w:hAnsi="Times New Roman" w:cs="Times New Roman"/>
+          <w:color w:val="000000" w:themeColor="text1"/>
+          <w:sz w:val="24"/>
+          <w:szCs w:val="24"/>
+          <w:lang w:val="en-US"/>
+        </w:rPr>
+        <w:t xml:space="preserve">Scores from the individual difference measures (CRT, REI, AOT-E) and news evaluation task will be </w:t>
+      </w:r>
+      <w:r>
+        <w:rPr>
+          <w:rFonts w:ascii="Times New Roman" w:hAnsi="Times New Roman" w:cs="Times New Roman"/>
+          <w:color w:val="000000" w:themeColor="text1"/>
+          <w:sz w:val="24"/>
+          <w:szCs w:val="24"/>
+          <w:lang w:val="en-US"/>
+        </w:rPr>
+        <w:t>converted to POMP scores (ranging from 0-100) prior to analysis</w:t>
+      </w:r>
+      <w:r>
+        <w:rPr>
+          <w:rFonts w:ascii="Times New Roman" w:hAnsi="Times New Roman" w:cs="Times New Roman"/>
+          <w:color w:val="000000" w:themeColor="text1"/>
+          <w:sz w:val="24"/>
+          <w:szCs w:val="24"/>
+          <w:lang w:val="en-US"/>
+        </w:rPr>
+        <w:t xml:space="preserve"> (</w:t>
+      </w:r>
+      <w:r>
+        <w:rPr>
+          <w:rFonts w:ascii="Times New Roman" w:hAnsi="Times New Roman" w:cs="Times New Roman"/>
+          <w:color w:val="000000" w:themeColor="text1"/>
+          <w:sz w:val="24"/>
+          <w:szCs w:val="24"/>
+          <w:lang w:val="en-US"/>
+        </w:rPr>
+        <w:t>i.e.(</w:t>
+      </w:r>
+      <w:proofErr w:type="spellStart"/>
+      <w:r>
+        <w:rPr>
+          <w:rFonts w:ascii="Times New Roman" w:hAnsi="Times New Roman" w:cs="Times New Roman"/>
+          <w:color w:val="000000" w:themeColor="text1"/>
+          <w:sz w:val="24"/>
+          <w:szCs w:val="24"/>
+          <w:lang w:val="en-US"/>
+        </w:rPr>
+        <w:t>rawmin</w:t>
+      </w:r>
+      <w:proofErr w:type="spellEnd"/>
+      <w:r>
+        <w:rPr>
+          <w:rFonts w:ascii="Times New Roman" w:hAnsi="Times New Roman" w:cs="Times New Roman"/>
+          <w:color w:val="000000" w:themeColor="text1"/>
+          <w:sz w:val="24"/>
+          <w:szCs w:val="24"/>
+          <w:lang w:val="en-US"/>
+        </w:rPr>
+        <w:t>)/(max-min), ranging from 0-100 (Cohen, Cohen, Aiken</w:t>
+      </w:r>
+      <w:r>
+        <w:rPr>
+          <w:rFonts w:ascii="Times New Roman" w:hAnsi="Times New Roman" w:cs="Times New Roman"/>
+          <w:color w:val="000000" w:themeColor="text1"/>
+          <w:sz w:val="24"/>
+          <w:szCs w:val="24"/>
+          <w:lang w:val="en-US"/>
+        </w:rPr>
+        <w:t xml:space="preserve"> </w:t>
+      </w:r>
+      <w:r>
+        <w:rPr>
+          <w:rFonts w:ascii="Times New Roman" w:hAnsi="Times New Roman" w:cs="Times New Roman"/>
+          <w:color w:val="000000" w:themeColor="text1"/>
+          <w:sz w:val="24"/>
+          <w:szCs w:val="24"/>
+          <w:lang w:val="en-US"/>
+        </w:rPr>
+        <w:t>&amp; West, 1999).</w:t>
+      </w:r>
+    </w:p>
+    <w:p>
+      <w:pPr>
+        <w:spacing w:line="480" w:lineRule="auto"/>
+        <w:ind w:firstLine="708"/>
+        <w:rPr>
+          <w:rFonts w:ascii="Times New Roman" w:hAnsi="Times New Roman" w:cs="Times New Roman"/>
+          <w:color w:val="000000" w:themeColor="text1"/>
+          <w:sz w:val="24"/>
+          <w:szCs w:val="24"/>
+          <w:lang w:val="en-US"/>
+        </w:rPr>
+      </w:pPr>
+      <w:r>
+        <w:rPr>
+          <w:rFonts w:ascii="Times New Roman" w:hAnsi="Times New Roman" w:cs="Times New Roman"/>
+          <w:b/>
+          <w:color w:val="000000" w:themeColor="text1"/>
+          <w:sz w:val="24"/>
+          <w:szCs w:val="24"/>
+          <w:lang w:val="en-US"/>
+        </w:rPr>
+        <w:t>Analyses</w:t>
+      </w:r>
+      <w:r>
+        <w:rPr>
+          <w:rFonts w:ascii="Times New Roman" w:hAnsi="Times New Roman" w:cs="Times New Roman"/>
+          <w:color w:val="000000" w:themeColor="text1"/>
+          <w:sz w:val="24"/>
+          <w:szCs w:val="24"/>
+          <w:lang w:val="en-US"/>
+        </w:rPr>
+        <w:t xml:space="preserve">. We will correlate self-reported evaluations, </w:t>
+      </w:r>
+      <w:proofErr w:type="spellStart"/>
+      <w:r>
+        <w:rPr>
+          <w:rFonts w:ascii="Times New Roman" w:hAnsi="Times New Roman" w:cs="Times New Roman"/>
+          <w:color w:val="000000" w:themeColor="text1"/>
+          <w:sz w:val="24"/>
+          <w:szCs w:val="24"/>
+          <w:lang w:val="en-US"/>
+        </w:rPr>
+        <w:t>pIAT</w:t>
+      </w:r>
+      <w:proofErr w:type="spellEnd"/>
+      <w:r>
+        <w:rPr>
+          <w:rFonts w:ascii="Times New Roman" w:hAnsi="Times New Roman" w:cs="Times New Roman"/>
+          <w:color w:val="000000" w:themeColor="text1"/>
+          <w:sz w:val="24"/>
+          <w:szCs w:val="24"/>
+          <w:lang w:val="en-US"/>
+        </w:rPr>
+        <w:t xml:space="preserve"> scores, and </w:t>
+      </w:r>
+      <w:proofErr w:type="spellStart"/>
+      <w:r>
+        <w:rPr>
+          <w:rFonts w:ascii="Times New Roman" w:hAnsi="Times New Roman" w:cs="Times New Roman"/>
+          <w:color w:val="000000" w:themeColor="text1"/>
+          <w:sz w:val="24"/>
+          <w:szCs w:val="24"/>
+          <w:lang w:val="en-US"/>
+        </w:rPr>
+        <w:t>deepfake</w:t>
+      </w:r>
+      <w:proofErr w:type="spellEnd"/>
+      <w:r>
+        <w:rPr>
+          <w:rFonts w:ascii="Times New Roman" w:hAnsi="Times New Roman" w:cs="Times New Roman"/>
+          <w:color w:val="000000" w:themeColor="text1"/>
+          <w:sz w:val="24"/>
+          <w:szCs w:val="24"/>
+          <w:lang w:val="en-US"/>
+        </w:rPr>
+        <w:t xml:space="preserve"> detection scores with the aforementioned individual difference and demographic measures. </w:t>
+      </w:r>
+    </w:p>
+    <w:p>
+      <w:pPr>
+        <w:rPr>
+          <w:lang w:val="en-US"/>
+        </w:rPr>
+      </w:pPr>
     </w:p>
     <w:sectPr>
       <w:pgSz w:w="11906" w:h="16838"/>
@@ -1544,6 +2296,7 @@
   <w:style w:type="paragraph" w:default="1" w:styleId="Normal">
     <w:name w:val="Normal"/>
     <w:qFormat/>
+    <w:rsid w:val="0050146C"/>
   </w:style>
   <w:style w:type="character" w:default="1" w:styleId="DefaultParagraphFont">
     <w:name w:val="Default Paragraph Font"/>

</xml_diff>